<commit_message>
Added number of hypoP for each risk group
</commit_message>
<xml_diff>
--- a/Manuscript/Manuscript July 18th 2023.docx
+++ b/Manuscript/Manuscript July 18th 2023.docx
@@ -412,13 +412,33 @@
           <w:szCs w:val="22"/>
           <w:lang w:val="en-US"/>
         </w:rPr>
-        <w:t xml:space="preserve"> Verhoef </w:t>
-      </w:r>
+        <w:t xml:space="preserve"> </w:t>
+      </w:r>
+      <w:proofErr w:type="spellStart"/>
       <w:r>
         <w:rPr>
           <w:rFonts w:ascii="Times New Roman" w:eastAsia="Calibri" w:hAnsi="Times New Roman" w:cs="Times New Roman"/>
           <w:sz w:val="22"/>
           <w:szCs w:val="22"/>
+          <w:lang w:val="en-US"/>
+        </w:rPr>
+        <w:t>Verhoef</w:t>
+      </w:r>
+      <w:proofErr w:type="spellEnd"/>
+      <w:r>
+        <w:rPr>
+          <w:rFonts w:ascii="Times New Roman" w:eastAsia="Calibri" w:hAnsi="Times New Roman" w:cs="Times New Roman"/>
+          <w:sz w:val="22"/>
+          <w:szCs w:val="22"/>
+          <w:lang w:val="en-US"/>
+        </w:rPr>
+        <w:t xml:space="preserve"> </w:t>
+      </w:r>
+      <w:r>
+        <w:rPr>
+          <w:rFonts w:ascii="Times New Roman" w:eastAsia="Calibri" w:hAnsi="Times New Roman" w:cs="Times New Roman"/>
+          <w:sz w:val="22"/>
+          <w:szCs w:val="22"/>
           <w:vertAlign w:val="superscript"/>
           <w:lang w:val="en-US"/>
         </w:rPr>
@@ -471,7 +491,7 @@
         </w:rPr>
         <w:t>, MD, PhD</w:t>
       </w:r>
-      <w:commentRangeStart w:id="2"/>
+      <w:commentRangeStart w:id="1"/>
       <w:r>
         <w:rPr>
           <w:rFonts w:ascii="Times New Roman" w:eastAsia="Calibri" w:hAnsi="Times New Roman" w:cs="Times New Roman"/>
@@ -481,12 +501,12 @@
         </w:rPr>
         <w:t>.</w:t>
       </w:r>
-      <w:commentRangeEnd w:id="2"/>
+      <w:commentRangeEnd w:id="1"/>
       <w:r>
         <w:rPr>
           <w:rStyle w:val="CommentReference"/>
         </w:rPr>
-        <w:commentReference w:id="2"/>
+        <w:commentReference w:id="1"/>
       </w:r>
     </w:p>
     <w:p>
@@ -600,7 +620,27 @@
           <w:szCs w:val="18"/>
           <w:lang w:val="en-US"/>
         </w:rPr>
-        <w:t xml:space="preserve"> Rotterdam, The Netherlands.</w:t>
+        <w:t xml:space="preserve"> Rotterdam, </w:t>
+      </w:r>
+      <w:proofErr w:type="gramStart"/>
+      <w:r>
+        <w:rPr>
+          <w:rFonts w:ascii="Times New Roman" w:eastAsia="Calibri" w:hAnsi="Times New Roman" w:cs="Times New Roman"/>
+          <w:sz w:val="18"/>
+          <w:szCs w:val="18"/>
+          <w:lang w:val="en-US"/>
+        </w:rPr>
+        <w:t>The</w:t>
+      </w:r>
+      <w:proofErr w:type="gramEnd"/>
+      <w:r>
+        <w:rPr>
+          <w:rFonts w:ascii="Times New Roman" w:eastAsia="Calibri" w:hAnsi="Times New Roman" w:cs="Times New Roman"/>
+          <w:sz w:val="18"/>
+          <w:szCs w:val="18"/>
+          <w:lang w:val="en-US"/>
+        </w:rPr>
+        <w:t xml:space="preserve"> Netherlands.</w:t>
       </w:r>
       <w:r>
         <w:rPr>
@@ -647,7 +687,27 @@
           <w:szCs w:val="18"/>
           <w:lang w:val="en-US"/>
         </w:rPr>
-        <w:t>IKNL), Utrecht, The Netherlands.</w:t>
+        <w:t xml:space="preserve">IKNL), Utrecht, </w:t>
+      </w:r>
+      <w:proofErr w:type="gramStart"/>
+      <w:r>
+        <w:rPr>
+          <w:rFonts w:ascii="Times New Roman" w:eastAsia="Calibri" w:hAnsi="Times New Roman" w:cs="Times New Roman"/>
+          <w:sz w:val="18"/>
+          <w:szCs w:val="18"/>
+          <w:lang w:val="en-US"/>
+        </w:rPr>
+        <w:t>The</w:t>
+      </w:r>
+      <w:proofErr w:type="gramEnd"/>
+      <w:r>
+        <w:rPr>
+          <w:rFonts w:ascii="Times New Roman" w:eastAsia="Calibri" w:hAnsi="Times New Roman" w:cs="Times New Roman"/>
+          <w:sz w:val="18"/>
+          <w:szCs w:val="18"/>
+          <w:lang w:val="en-US"/>
+        </w:rPr>
+        <w:t xml:space="preserve"> Netherlands.</w:t>
       </w:r>
       <w:r>
         <w:rPr>
@@ -891,33 +951,15 @@
           <w:sz w:val="22"/>
           <w:szCs w:val="22"/>
         </w:rPr>
-        <w:t xml:space="preserve">Doctor </w:t>
-      </w:r>
-      <w:proofErr w:type="spellStart"/>
+        <w:t>Doctor M</w:t>
+      </w:r>
       <w:r>
         <w:rPr>
           <w:rFonts w:ascii="Times New Roman" w:eastAsia="Calibri" w:hAnsi="Times New Roman" w:cs="Times New Roman"/>
           <w:sz w:val="22"/>
           <w:szCs w:val="22"/>
         </w:rPr>
-        <w:t>M</w:t>
-      </w:r>
-      <w:r>
-        <w:rPr>
-          <w:rFonts w:ascii="Times New Roman" w:eastAsia="Calibri" w:hAnsi="Times New Roman" w:cs="Times New Roman"/>
-          <w:sz w:val="22"/>
-          <w:szCs w:val="22"/>
-        </w:rPr>
-        <w:t>olewaterplein</w:t>
-      </w:r>
-      <w:proofErr w:type="spellEnd"/>
-      <w:r>
-        <w:rPr>
-          <w:rFonts w:ascii="Times New Roman" w:eastAsia="Calibri" w:hAnsi="Times New Roman" w:cs="Times New Roman"/>
-          <w:sz w:val="22"/>
-          <w:szCs w:val="22"/>
-        </w:rPr>
-        <w:t xml:space="preserve"> 40, 3015 GD Rotterdam, The Netherlands</w:t>
+        <w:t>olewaterplein 40, 3015 GD Rotterdam, The Netherlands</w:t>
       </w:r>
     </w:p>
     <w:p>
@@ -2743,6 +2785,7 @@
         </w:rPr>
         <w:t xml:space="preserve"> in some </w:t>
       </w:r>
+      <w:proofErr w:type="gramStart"/>
       <w:r>
         <w:rPr>
           <w:rFonts w:ascii="Times New Roman" w:hAnsi="Times New Roman" w:cs="Times New Roman"/>
@@ -2752,6 +2795,7 @@
         </w:rPr>
         <w:t>patients</w:t>
       </w:r>
+      <w:proofErr w:type="gramEnd"/>
       <w:r>
         <w:rPr>
           <w:rFonts w:ascii="Times New Roman" w:hAnsi="Times New Roman" w:cs="Times New Roman"/>
@@ -6754,8 +6798,8 @@
         </w:rPr>
         <w:t>. E</w:t>
       </w:r>
+      <w:commentRangeStart w:id="2"/>
       <w:commentRangeStart w:id="3"/>
-      <w:commentRangeStart w:id="4"/>
       <w:r>
         <w:rPr>
           <w:rFonts w:ascii="Times New Roman" w:hAnsi="Times New Roman" w:cs="Times New Roman"/>
@@ -6765,19 +6809,19 @@
         </w:rPr>
         <w:t xml:space="preserve">stimates </w:t>
       </w:r>
+      <w:commentRangeEnd w:id="2"/>
+      <w:r>
+        <w:rPr>
+          <w:rStyle w:val="CommentReference"/>
+        </w:rPr>
+        <w:commentReference w:id="2"/>
+      </w:r>
       <w:commentRangeEnd w:id="3"/>
       <w:r>
         <w:rPr>
           <w:rStyle w:val="CommentReference"/>
         </w:rPr>
         <w:commentReference w:id="3"/>
-      </w:r>
-      <w:commentRangeEnd w:id="4"/>
-      <w:r>
-        <w:rPr>
-          <w:rStyle w:val="CommentReference"/>
-        </w:rPr>
-        <w:commentReference w:id="4"/>
       </w:r>
       <w:r>
         <w:rPr>
@@ -7538,7 +7582,27 @@
           <w:szCs w:val="22"/>
           <w:lang w:val="en-US"/>
         </w:rPr>
-        <w:t>To assess the relationship between the risk of long-term hypoparathyroidism</w:t>
+        <w:t xml:space="preserve">To assess the relationship between the risk of </w:t>
+      </w:r>
+      <w:proofErr w:type="gramStart"/>
+      <w:r>
+        <w:rPr>
+          <w:rFonts w:ascii="Times New Roman" w:hAnsi="Times New Roman" w:cs="Times New Roman"/>
+          <w:sz w:val="22"/>
+          <w:szCs w:val="22"/>
+          <w:lang w:val="en-US"/>
+        </w:rPr>
+        <w:t>long-term</w:t>
+      </w:r>
+      <w:proofErr w:type="gramEnd"/>
+      <w:r>
+        <w:rPr>
+          <w:rFonts w:ascii="Times New Roman" w:hAnsi="Times New Roman" w:cs="Times New Roman"/>
+          <w:sz w:val="22"/>
+          <w:szCs w:val="22"/>
+          <w:lang w:val="en-US"/>
+        </w:rPr>
+        <w:t xml:space="preserve"> hypoparathyroidism</w:t>
       </w:r>
       <w:r>
         <w:rPr>
@@ -7950,7 +8014,17 @@
           <w:szCs w:val="22"/>
           <w:lang w:val="en-US"/>
         </w:rPr>
-        <w:t xml:space="preserve"> A</w:t>
+        <w:t xml:space="preserve"> </w:t>
+      </w:r>
+      <w:proofErr w:type="gramStart"/>
+      <w:r>
+        <w:rPr>
+          <w:rFonts w:ascii="Times New Roman" w:hAnsi="Times New Roman" w:cs="Times New Roman"/>
+          <w:sz w:val="22"/>
+          <w:szCs w:val="22"/>
+          <w:lang w:val="en-US"/>
+        </w:rPr>
+        <w:t>A</w:t>
       </w:r>
       <w:r>
         <w:rPr>
@@ -7961,6 +8035,7 @@
         </w:rPr>
         <w:t>n</w:t>
       </w:r>
+      <w:proofErr w:type="gramEnd"/>
       <w:r>
         <w:rPr>
           <w:rFonts w:ascii="Times New Roman" w:hAnsi="Times New Roman" w:cs="Times New Roman"/>
@@ -9112,8 +9187,19 @@
           <w:szCs w:val="22"/>
           <w:lang w:val="en-US"/>
         </w:rPr>
-        <w:t xml:space="preserve">LR test </w:t>
-      </w:r>
+        <w:t xml:space="preserve">LR </w:t>
+      </w:r>
+      <w:proofErr w:type="gramStart"/>
+      <w:r>
+        <w:rPr>
+          <w:rFonts w:ascii="Times New Roman" w:eastAsiaTheme="minorEastAsia" w:hAnsi="Times New Roman" w:cs="Times New Roman"/>
+          <w:sz w:val="22"/>
+          <w:szCs w:val="22"/>
+          <w:lang w:val="en-US"/>
+        </w:rPr>
+        <w:t xml:space="preserve">test </w:t>
+      </w:r>
+      <w:proofErr w:type="gramEnd"/>
       <m:oMath>
         <m:sSup>
           <m:sSupPr>
@@ -10407,6 +10493,7 @@
         </w:rPr>
         <w:commentReference w:id="8"/>
       </w:r>
+      <w:proofErr w:type="gramStart"/>
       <w:r>
         <w:rPr>
           <w:rFonts w:ascii="Times New Roman" w:hAnsi="Times New Roman" w:cs="Times New Roman"/>
@@ -10416,6 +10503,7 @@
         </w:rPr>
         <w:t>wo</w:t>
       </w:r>
+      <w:proofErr w:type="gramEnd"/>
       <w:r>
         <w:rPr>
           <w:rFonts w:ascii="Times New Roman" w:hAnsi="Times New Roman" w:cs="Times New Roman"/>
@@ -13890,7 +13978,27 @@
           <w:szCs w:val="22"/>
           <w:lang w:val="en-US"/>
         </w:rPr>
-        <w:t>The Medical Ethics committee of the Erasmus Medical Center approved this study ( (MEC-2018-1195, MEC-2013-233, MEC-2017-1041).</w:t>
+        <w:t xml:space="preserve">The Medical Ethics committee of the Erasmus Medical Center approved this study </w:t>
+      </w:r>
+      <w:proofErr w:type="gramStart"/>
+      <w:r>
+        <w:rPr>
+          <w:rFonts w:ascii="Times New Roman" w:hAnsi="Times New Roman" w:cs="Times New Roman"/>
+          <w:sz w:val="22"/>
+          <w:szCs w:val="22"/>
+          <w:lang w:val="en-US"/>
+        </w:rPr>
+        <w:t>( (</w:t>
+      </w:r>
+      <w:proofErr w:type="gramEnd"/>
+      <w:r>
+        <w:rPr>
+          <w:rFonts w:ascii="Times New Roman" w:hAnsi="Times New Roman" w:cs="Times New Roman"/>
+          <w:sz w:val="22"/>
+          <w:szCs w:val="22"/>
+          <w:lang w:val="en-US"/>
+        </w:rPr>
+        <w:t>MEC-2018-1195, MEC-2013-233, MEC-2017-1041).</w:t>
       </w:r>
     </w:p>
     <w:p>
@@ -14681,13 +14789,8 @@
         </w:rPr>
         <w:annotationRef/>
       </w:r>
-      <w:proofErr w:type="spellStart"/>
-      <w:r>
-        <w:t>To</w:t>
-      </w:r>
-      <w:proofErr w:type="spellEnd"/>
-      <w:r>
-        <w:t xml:space="preserve"> do:</w:t>
+      <w:r>
+        <w:t>To do:</w:t>
       </w:r>
     </w:p>
     <w:p>
@@ -14701,11 +14804,9 @@
       <w:r>
         <w:t>Volgorde figuren en tabellen</w:t>
       </w:r>
-      <w:bookmarkStart w:id="1" w:name="_GoBack"/>
-      <w:bookmarkEnd w:id="1"/>
     </w:p>
   </w:comment>
-  <w:comment w:id="2" w:author="S.P.J. van Dijk" w:date="2023-07-18T17:23:00Z" w:initials="SvD">
+  <w:comment w:id="1" w:author="S.P.J. van Dijk [3]" w:date="2023-07-18T17:23:00Z" w:initials="SvD">
     <w:p>
       <w:pPr>
         <w:pStyle w:val="CommentText"/>
@@ -14721,7 +14822,7 @@
       </w:r>
     </w:p>
   </w:comment>
-  <w:comment w:id="3" w:author="C.H.M. Maas" w:date="2023-07-13T16:33:00Z" w:initials="CM">
+  <w:comment w:id="2" w:author="C.H.M. Maas" w:date="2023-07-13T16:33:00Z" w:initials="CM">
     <w:p>
       <w:pPr>
         <w:pStyle w:val="CommentText"/>
@@ -14739,45 +14840,23 @@
         </w:rPr>
         <w:t xml:space="preserve">@Sam: </w:t>
       </w:r>
-      <w:proofErr w:type="spellStart"/>
       <w:r>
         <w:rPr>
           <w:highlight w:val="green"/>
         </w:rPr>
         <w:t>Coefficients</w:t>
       </w:r>
-      <w:proofErr w:type="spellEnd"/>
+      <w:bookmarkStart w:id="4" w:name="_GoBack"/>
+      <w:bookmarkEnd w:id="4"/>
       <w:r>
         <w:rPr>
           <w:highlight w:val="green"/>
         </w:rPr>
-        <w:t xml:space="preserve"> en C-index allebei met </w:t>
-      </w:r>
-      <w:proofErr w:type="spellStart"/>
-      <w:r>
-        <w:rPr>
-          <w:highlight w:val="green"/>
-        </w:rPr>
-        <w:t>Rubin’s</w:t>
-      </w:r>
-      <w:proofErr w:type="spellEnd"/>
-      <w:r>
-        <w:rPr>
-          <w:highlight w:val="green"/>
-        </w:rPr>
-        <w:t xml:space="preserve"> </w:t>
-      </w:r>
-      <w:proofErr w:type="spellStart"/>
-      <w:r>
-        <w:rPr>
-          <w:highlight w:val="green"/>
-        </w:rPr>
-        <w:t>rule</w:t>
-      </w:r>
-      <w:proofErr w:type="spellEnd"/>
+        <w:t xml:space="preserve"> en C-index allebei met Rubin’s rule</w:t>
+      </w:r>
     </w:p>
   </w:comment>
-  <w:comment w:id="4" w:author="S.P.J. van Dijk [2]" w:date="2023-07-18T15:50:00Z" w:initials="SvD">
+  <w:comment w:id="3" w:author="S.P.J. van Dijk [3]" w:date="2023-07-18T15:50:00Z" w:initials="SvD">
     <w:p>
       <w:pPr>
         <w:pStyle w:val="CommentText"/>
@@ -14815,61 +14894,11 @@
         <w:rPr>
           <w:highlight w:val="green"/>
         </w:rPr>
-        <w:t xml:space="preserve">Ref </w:t>
-      </w:r>
-      <w:proofErr w:type="spellStart"/>
-      <w:r>
-        <w:rPr>
-          <w:highlight w:val="green"/>
-        </w:rPr>
-        <w:t>to</w:t>
-      </w:r>
-      <w:proofErr w:type="spellEnd"/>
-      <w:r>
-        <w:rPr>
-          <w:highlight w:val="green"/>
-        </w:rPr>
-        <w:t xml:space="preserve"> </w:t>
-      </w:r>
-      <w:proofErr w:type="spellStart"/>
-      <w:r>
-        <w:rPr>
-          <w:highlight w:val="green"/>
-        </w:rPr>
-        <w:t>github</w:t>
-      </w:r>
-      <w:proofErr w:type="spellEnd"/>
-      <w:r>
-        <w:rPr>
-          <w:highlight w:val="green"/>
-        </w:rPr>
-        <w:t xml:space="preserve"> als we de code publiek beschikbaar willen maken, anders ref naar supplement met uitleg over </w:t>
-      </w:r>
-      <w:proofErr w:type="spellStart"/>
-      <w:r>
-        <w:rPr>
-          <w:highlight w:val="green"/>
-        </w:rPr>
-        <w:t>intercept</w:t>
-      </w:r>
-      <w:proofErr w:type="spellEnd"/>
-      <w:r>
-        <w:rPr>
-          <w:highlight w:val="green"/>
-        </w:rPr>
-        <w:t xml:space="preserve"> </w:t>
-      </w:r>
-      <w:proofErr w:type="spellStart"/>
-      <w:r>
-        <w:rPr>
-          <w:highlight w:val="green"/>
-        </w:rPr>
-        <w:t>adjustment</w:t>
-      </w:r>
-      <w:proofErr w:type="spellEnd"/>
+        <w:t>Ref to github als we de code publiek beschikbaar willen maken, anders ref naar supplement met uitleg over intercept adjustment</w:t>
+      </w:r>
     </w:p>
   </w:comment>
-  <w:comment w:id="6" w:author="S.P.J. van Dijk [2]" w:date="2023-07-18T14:23:00Z" w:initials="SvD">
+  <w:comment w:id="6" w:author="S.P.J. van Dijk [3]" w:date="2023-07-18T14:23:00Z" w:initials="SvD">
     <w:p>
       <w:pPr>
         <w:pStyle w:val="CommentText"/>
@@ -14884,19 +14913,11 @@
         <w:t xml:space="preserve">Wat mij betreft maken we de code publiek, misschien beter om de R-code in een supplement bij te voegen? </w:t>
       </w:r>
       <w:r>
-        <w:t xml:space="preserve">Of is </w:t>
-      </w:r>
-      <w:proofErr w:type="spellStart"/>
-      <w:r>
-        <w:t>Github</w:t>
-      </w:r>
-      <w:proofErr w:type="spellEnd"/>
-      <w:r>
-        <w:t xml:space="preserve"> dan geprefereerd?</w:t>
+        <w:t>Of is Github dan geprefereerd?</w:t>
       </w:r>
     </w:p>
   </w:comment>
-  <w:comment w:id="7" w:author="S.P.J. van Dijk [2]" w:date="2023-07-18T15:09:00Z" w:initials="SvD">
+  <w:comment w:id="7" w:author="S.P.J. van Dijk [3]" w:date="2023-07-18T15:09:00Z" w:initials="SvD">
     <w:p>
       <w:pPr>
         <w:pStyle w:val="CommentText"/>
@@ -14908,35 +14929,14 @@
         <w:annotationRef/>
       </w:r>
       <w:r>
-        <w:t xml:space="preserve">Kunnen we 95% </w:t>
-      </w:r>
-      <w:proofErr w:type="spellStart"/>
-      <w:r>
-        <w:t>confidence</w:t>
-      </w:r>
-      <w:proofErr w:type="spellEnd"/>
-      <w:r>
-        <w:t xml:space="preserve"> intervallen krijgen voor de </w:t>
-      </w:r>
-      <w:proofErr w:type="spellStart"/>
-      <w:r>
-        <w:t>predicted</w:t>
-      </w:r>
-      <w:proofErr w:type="spellEnd"/>
-      <w:r>
-        <w:t xml:space="preserve"> </w:t>
-      </w:r>
-      <w:proofErr w:type="spellStart"/>
-      <w:r>
-        <w:t>probability</w:t>
-      </w:r>
-      <w:proofErr w:type="spellEnd"/>
-      <w:r>
-        <w:t>?</w:t>
+        <w:t xml:space="preserve">Kunnen </w:t>
+      </w:r>
+      <w:r>
+        <w:t>we 95% confidence intervallen krijgen voor de predicted probability?</w:t>
       </w:r>
     </w:p>
   </w:comment>
-  <w:comment w:id="8" w:author="S.P.J. van Dijk [2]" w:date="2023-07-18T14:56:00Z" w:initials="SvD">
+  <w:comment w:id="8" w:author="S.P.J. van Dijk [3]" w:date="2023-07-18T14:56:00Z" w:initials="SvD">
     <w:p>
       <w:pPr>
         <w:pStyle w:val="CommentText"/>
@@ -14948,21 +14948,14 @@
         <w:annotationRef/>
       </w:r>
       <w:r>
-        <w:t xml:space="preserve">Hier ook nog de percentages van long-term </w:t>
-      </w:r>
-      <w:proofErr w:type="spellStart"/>
-      <w:r>
-        <w:t>hypoparathyroidism</w:t>
-      </w:r>
-      <w:proofErr w:type="spellEnd"/>
-      <w:r>
-        <w:t xml:space="preserve"> per risk </w:t>
-      </w:r>
-      <w:proofErr w:type="spellStart"/>
-      <w:r>
-        <w:t>group</w:t>
-      </w:r>
-      <w:proofErr w:type="spellEnd"/>
+        <w:t xml:space="preserve">Hier ook nog de </w:t>
+      </w:r>
+      <w:r>
+        <w:t>percentages van long-term hypoparathyroidism</w:t>
+      </w:r>
+      <w:r>
+        <w:t xml:space="preserve"> per risk group</w:t>
+      </w:r>
     </w:p>
   </w:comment>
   <w:comment w:id="10" w:author="C.H.M. Maas" w:date="2023-07-13T17:15:00Z" w:initials="CM">
@@ -15007,57 +15000,47 @@
         <w:rPr>
           <w:highlight w:val="green"/>
         </w:rPr>
-        <w:t xml:space="preserve">waarom is hier geen </w:t>
-      </w:r>
-      <w:proofErr w:type="spellStart"/>
+        <w:t xml:space="preserve">waarom </w:t>
+      </w:r>
       <w:r>
         <w:rPr>
           <w:highlight w:val="green"/>
         </w:rPr>
-        <w:t>reference</w:t>
-      </w:r>
-      <w:proofErr w:type="spellEnd"/>
+        <w:t xml:space="preserve">is hier geen </w:t>
+      </w:r>
       <w:r>
         <w:rPr>
           <w:highlight w:val="green"/>
         </w:rPr>
+        <w:t xml:space="preserve">reference </w:t>
+      </w:r>
+      <w:r>
+        <w:rPr>
+          <w:highlight w:val="green"/>
+        </w:rPr>
+        <w:t>naar</w:t>
+      </w:r>
+      <w:r>
+        <w:rPr>
+          <w:highlight w:val="green"/>
+        </w:rPr>
         <w:t xml:space="preserve"> </w:t>
       </w:r>
       <w:r>
         <w:rPr>
           <w:highlight w:val="green"/>
         </w:rPr>
-        <w:t>naar</w:t>
+        <w:t>Fi</w:t>
       </w:r>
       <w:r>
         <w:rPr>
           <w:highlight w:val="green"/>
         </w:rPr>
-        <w:t xml:space="preserve"> </w:t>
-      </w:r>
-      <w:proofErr w:type="spellStart"/>
-      <w:r>
-        <w:rPr>
-          <w:highlight w:val="green"/>
-        </w:rPr>
-        <w:t>Fi</w:t>
-      </w:r>
-      <w:r>
-        <w:rPr>
-          <w:highlight w:val="green"/>
-        </w:rPr>
-        <w:t>gure</w:t>
-      </w:r>
-      <w:proofErr w:type="spellEnd"/>
-      <w:r>
-        <w:rPr>
-          <w:highlight w:val="green"/>
-        </w:rPr>
-        <w:t xml:space="preserve"> 3?</w:t>
+        <w:t>gure 3?</w:t>
       </w:r>
     </w:p>
   </w:comment>
-  <w:comment w:id="12" w:author="S.P.J. van Dijk [2]" w:date="2023-07-18T16:47:00Z" w:initials="SvD">
+  <w:comment w:id="12" w:author="S.P.J. van Dijk [3]" w:date="2023-07-18T16:47:00Z" w:initials="SvD">
     <w:p>
       <w:pPr>
         <w:pStyle w:val="CommentText"/>
@@ -15119,7 +15102,7 @@
       </w:r>
     </w:p>
   </w:comment>
-  <w:comment w:id="14" w:author="S.P.J. van Dijk [2]" w:date="2023-07-18T16:54:00Z" w:initials="SvD">
+  <w:comment w:id="14" w:author="S.P.J. van Dijk [3]" w:date="2023-07-18T16:54:00Z" w:initials="SvD">
     <w:p>
       <w:pPr>
         <w:pStyle w:val="CommentText"/>
@@ -15142,8 +15125,8 @@
 <w15:commentsEx xmlns:wpc="http://schemas.microsoft.com/office/word/2010/wordprocessingCanvas" xmlns:cx="http://schemas.microsoft.com/office/drawing/2014/chartex" xmlns:cx1="http://schemas.microsoft.com/office/drawing/2015/9/8/chartex" xmlns:mc="http://schemas.openxmlformats.org/markup-compatibility/2006" xmlns:o="urn:schemas-microsoft-com:office:office" xmlns:r="http://schemas.openxmlformats.org/officeDocument/2006/relationships" xmlns:m="http://schemas.openxmlformats.org/officeDocument/2006/math" xmlns:v="urn:schemas-microsoft-com:vml" xmlns:wp14="http://schemas.microsoft.com/office/word/2010/wordprocessingDrawing" xmlns:wp="http://schemas.openxmlformats.org/drawingml/2006/wordprocessingDrawing" xmlns:w10="urn:schemas-microsoft-com:office:word" xmlns:w="http://schemas.openxmlformats.org/wordprocessingml/2006/main" xmlns:w14="http://schemas.microsoft.com/office/word/2010/wordml" xmlns:w15="http://schemas.microsoft.com/office/word/2012/wordml" xmlns:w16se="http://schemas.microsoft.com/office/word/2015/wordml/symex" xmlns:wpg="http://schemas.microsoft.com/office/word/2010/wordprocessingGroup" xmlns:wpi="http://schemas.microsoft.com/office/word/2010/wordprocessingInk" xmlns:wne="http://schemas.microsoft.com/office/word/2006/wordml" xmlns:wps="http://schemas.microsoft.com/office/word/2010/wordprocessingShape" mc:Ignorable="w14 w15 w16se wp14">
   <w15:commentEx w15:paraId="3A21A102" w15:done="0"/>
   <w15:commentEx w15:paraId="7F9676AD" w15:done="0"/>
-  <w15:commentEx w15:paraId="7B8C15CF" w15:done="0"/>
-  <w15:commentEx w15:paraId="482D9398" w15:paraIdParent="7B8C15CF" w15:done="0"/>
+  <w15:commentEx w15:paraId="7B8C15CF" w15:done="1"/>
+  <w15:commentEx w15:paraId="482D9398" w15:paraIdParent="7B8C15CF" w15:done="1"/>
   <w15:commentEx w15:paraId="35D7AB48" w15:done="0"/>
   <w15:commentEx w15:paraId="5B10D1B1" w15:paraIdParent="35D7AB48" w15:done="0"/>
   <w15:commentEx w15:paraId="43CD6C36" w15:done="0"/>
@@ -15204,7 +15187,7 @@
           <w:rPr>
             <w:noProof/>
           </w:rPr>
-          <w:t>1</w:t>
+          <w:t>11</w:t>
         </w:r>
         <w:r>
           <w:fldChar w:fldCharType="end"/>
@@ -16373,14 +16356,8 @@
   <w15:person w15:author="S.P.J. van Dijk [3]">
     <w15:presenceInfo w15:providerId="AD" w15:userId="S-1-5-21-932686498-1610486119-1155464205-242272"/>
   </w15:person>
-  <w15:person w15:author="S.P.J. van Dijk">
-    <w15:presenceInfo w15:providerId="AD" w15:userId="S-1-5-21-932686498-1610486119-1155464205-242272"/>
-  </w15:person>
   <w15:person w15:author="C.H.M. Maas">
     <w15:presenceInfo w15:providerId="AD" w15:userId="S-1-5-21-932686498-1610486119-1155464205-289694"/>
-  </w15:person>
-  <w15:person w15:author="S.P.J. van Dijk [2]">
-    <w15:presenceInfo w15:providerId="AD" w15:userId="S-1-5-21-932686498-1610486119-1155464205-242272"/>
   </w15:person>
 </w15:people>
 </file>
@@ -17501,21 +17478,6 @@
 </file>
 
 <file path=customXml/item1.xml><?xml version="1.0" encoding="utf-8"?>
-<?mso-contentType ?>
-<FormTemplates xmlns="http://schemas.microsoft.com/sharepoint/v3/contenttype/forms">
-  <Display>DocumentLibraryForm</Display>
-  <Edit>DocumentLibraryForm</Edit>
-  <New>DocumentLibraryForm</New>
-</FormTemplates>
-</file>
-
-<file path=customXml/item2.xml><?xml version="1.0" encoding="utf-8"?>
-<p:properties xmlns:p="http://schemas.microsoft.com/office/2006/metadata/properties" xmlns:xsi="http://www.w3.org/2001/XMLSchema-instance" xmlns:pc="http://schemas.microsoft.com/office/infopath/2007/PartnerControls">
-  <documentManagement/>
-</p:properties>
-</file>
-
-<file path=customXml/item3.xml><?xml version="1.0" encoding="utf-8"?>
 <ct:contentTypeSchema xmlns:ct="http://schemas.microsoft.com/office/2006/metadata/contentType" xmlns:ma="http://schemas.microsoft.com/office/2006/metadata/properties/metaAttributes" ct:_="" ma:_="" ma:contentTypeName="Document" ma:contentTypeID="0x0101002106B21089E2E343A0DF25A8BE4D3F69" ma:contentTypeVersion="13" ma:contentTypeDescription="Een nieuw document maken." ma:contentTypeScope="" ma:versionID="cf8492ee23fadf0954e4bb2939a11124">
   <xsd:schema xmlns:xsd="http://www.w3.org/2001/XMLSchema" xmlns:xs="http://www.w3.org/2001/XMLSchema" xmlns:p="http://schemas.microsoft.com/office/2006/metadata/properties" xmlns:ns3="4e143c7f-c268-4dc1-b29a-fa05b2c3e43c" xmlns:ns4="52deb8e8-824b-4577-b8d2-4c5a19f97a0c" targetNamespace="http://schemas.microsoft.com/office/2006/metadata/properties" ma:root="true" ma:fieldsID="c380cea6d44496a275a0fd712bc243e5" ns3:_="" ns4:_="">
     <xsd:import namespace="4e143c7f-c268-4dc1-b29a-fa05b2c3e43c"/>
@@ -17738,14 +17700,40 @@
 </ct:contentTypeSchema>
 </file>
 
+<file path=customXml/item2.xml><?xml version="1.0" encoding="utf-8"?>
+<p:properties xmlns:p="http://schemas.microsoft.com/office/2006/metadata/properties" xmlns:xsi="http://www.w3.org/2001/XMLSchema-instance" xmlns:pc="http://schemas.microsoft.com/office/infopath/2007/PartnerControls">
+  <documentManagement/>
+</p:properties>
+</file>
+
+<file path=customXml/item3.xml><?xml version="1.0" encoding="utf-8"?>
+<?mso-contentType ?>
+<FormTemplates xmlns="http://schemas.microsoft.com/sharepoint/v3/contenttype/forms">
+  <Display>DocumentLibraryForm</Display>
+  <Edit>DocumentLibraryForm</Edit>
+  <New>DocumentLibraryForm</New>
+</FormTemplates>
+</file>
+
 <file path=customXml/item4.xml><?xml version="1.0" encoding="utf-8"?>
 <b:Sources xmlns:b="http://schemas.openxmlformats.org/officeDocument/2006/bibliography" xmlns="http://schemas.openxmlformats.org/officeDocument/2006/bibliography" SelectedStyle="\APASixthEditionOfficeOnline.xsl" StyleName="APA" Version="6"/>
 </file>
 
 <file path=customXml/itemProps1.xml><?xml version="1.0" encoding="utf-8"?>
-<ds:datastoreItem xmlns:ds="http://schemas.openxmlformats.org/officeDocument/2006/customXml" ds:itemID="{93D521F4-57CC-4F28-9A95-8E6C771F17CA}">
+<ds:datastoreItem xmlns:ds="http://schemas.openxmlformats.org/officeDocument/2006/customXml" ds:itemID="{CF5704B1-EDD1-4B57-98A6-341AA66C8CF2}">
   <ds:schemaRefs>
-    <ds:schemaRef ds:uri="http://schemas.microsoft.com/sharepoint/v3/contenttype/forms"/>
+    <ds:schemaRef ds:uri="http://schemas.microsoft.com/office/2006/metadata/contentType"/>
+    <ds:schemaRef ds:uri="http://schemas.microsoft.com/office/2006/metadata/properties/metaAttributes"/>
+    <ds:schemaRef ds:uri="http://www.w3.org/2001/XMLSchema"/>
+    <ds:schemaRef ds:uri="http://schemas.microsoft.com/office/2006/metadata/properties"/>
+    <ds:schemaRef ds:uri="4e143c7f-c268-4dc1-b29a-fa05b2c3e43c"/>
+    <ds:schemaRef ds:uri="52deb8e8-824b-4577-b8d2-4c5a19f97a0c"/>
+    <ds:schemaRef ds:uri="http://schemas.microsoft.com/office/2006/documentManagement/types"/>
+    <ds:schemaRef ds:uri="http://schemas.microsoft.com/office/infopath/2007/PartnerControls"/>
+    <ds:schemaRef ds:uri="http://schemas.openxmlformats.org/package/2006/metadata/core-properties"/>
+    <ds:schemaRef ds:uri="http://purl.org/dc/elements/1.1/"/>
+    <ds:schemaRef ds:uri="http://purl.org/dc/terms/"/>
+    <ds:schemaRef ds:uri="http://schemas.microsoft.com/internal/obd"/>
   </ds:schemaRefs>
 </ds:datastoreItem>
 </file>
@@ -17768,26 +17756,15 @@
 </file>
 
 <file path=customXml/itemProps3.xml><?xml version="1.0" encoding="utf-8"?>
-<ds:datastoreItem xmlns:ds="http://schemas.openxmlformats.org/officeDocument/2006/customXml" ds:itemID="{CF5704B1-EDD1-4B57-98A6-341AA66C8CF2}">
+<ds:datastoreItem xmlns:ds="http://schemas.openxmlformats.org/officeDocument/2006/customXml" ds:itemID="{93D521F4-57CC-4F28-9A95-8E6C771F17CA}">
   <ds:schemaRefs>
-    <ds:schemaRef ds:uri="http://schemas.microsoft.com/office/2006/metadata/contentType"/>
-    <ds:schemaRef ds:uri="http://schemas.microsoft.com/office/2006/metadata/properties/metaAttributes"/>
-    <ds:schemaRef ds:uri="http://www.w3.org/2001/XMLSchema"/>
-    <ds:schemaRef ds:uri="http://schemas.microsoft.com/office/2006/metadata/properties"/>
-    <ds:schemaRef ds:uri="4e143c7f-c268-4dc1-b29a-fa05b2c3e43c"/>
-    <ds:schemaRef ds:uri="52deb8e8-824b-4577-b8d2-4c5a19f97a0c"/>
-    <ds:schemaRef ds:uri="http://schemas.microsoft.com/office/2006/documentManagement/types"/>
-    <ds:schemaRef ds:uri="http://schemas.microsoft.com/office/infopath/2007/PartnerControls"/>
-    <ds:schemaRef ds:uri="http://schemas.openxmlformats.org/package/2006/metadata/core-properties"/>
-    <ds:schemaRef ds:uri="http://purl.org/dc/elements/1.1/"/>
-    <ds:schemaRef ds:uri="http://purl.org/dc/terms/"/>
-    <ds:schemaRef ds:uri="http://schemas.microsoft.com/internal/obd"/>
+    <ds:schemaRef ds:uri="http://schemas.microsoft.com/sharepoint/v3/contenttype/forms"/>
   </ds:schemaRefs>
 </ds:datastoreItem>
 </file>
 
 <file path=customXml/itemProps4.xml><?xml version="1.0" encoding="utf-8"?>
-<ds:datastoreItem xmlns:ds="http://schemas.openxmlformats.org/officeDocument/2006/customXml" ds:itemID="{FC9B52C7-E82D-4735-92A0-4E3D90EA25EA}">
+<ds:datastoreItem xmlns:ds="http://schemas.openxmlformats.org/officeDocument/2006/customXml" ds:itemID="{1B66667C-3B8B-4DB0-897B-16CCF4E9A59A}">
   <ds:schemaRefs>
     <ds:schemaRef ds:uri="http://schemas.openxmlformats.org/officeDocument/2006/bibliography"/>
   </ds:schemaRefs>

</xml_diff>